<commit_message>
wet3 q2 b and some fix of a. need to plot for a
</commit_message>
<xml_diff>
--- a/wet3/wet3_q2.docx
+++ b/wet3/wet3_q2.docx
@@ -238,13 +238,7 @@
             <w:rPr>
               <w:rFonts w:ascii="Cambria Math" w:eastAsiaTheme="minorEastAsia" w:hAnsi="Cambria Math"/>
             </w:rPr>
-            <m:t>speed</m:t>
-          </m:r>
-          <m:r>
-            <w:rPr>
-              <w:rFonts w:ascii="Cambria Math" w:eastAsiaTheme="minorEastAsia" w:hAnsi="Cambria Math"/>
-            </w:rPr>
-            <m:t>∈</m:t>
+            <m:t>speed∈</m:t>
           </m:r>
           <m:d>
             <m:dPr>
@@ -297,13 +291,7 @@
                 <w:rPr>
                   <w:rFonts w:ascii="Cambria Math" w:eastAsiaTheme="minorEastAsia" w:hAnsi="Cambria Math"/>
                 </w:rPr>
-                <m:t>speed</m:t>
-              </m:r>
-              <m:r>
-                <w:rPr>
-                  <w:rFonts w:ascii="Cambria Math" w:eastAsiaTheme="minorEastAsia" w:hAnsi="Cambria Math"/>
-                </w:rPr>
-                <m:t>,</m:t>
+                <m:t>speed,</m:t>
               </m:r>
               <m:func>
                 <m:funcPr>
@@ -364,25 +352,7 @@
                 <w:rPr>
                   <w:rFonts w:ascii="Cambria Math" w:eastAsiaTheme="minorEastAsia" w:hAnsi="Cambria Math"/>
                 </w:rPr>
-                <m:t>-</m:t>
-              </m:r>
-              <m:r>
-                <w:rPr>
-                  <w:rFonts w:ascii="Cambria Math" w:eastAsiaTheme="minorEastAsia" w:hAnsi="Cambria Math"/>
-                </w:rPr>
-                <m:t>0.07</m:t>
-              </m:r>
-              <m:r>
-                <w:rPr>
-                  <w:rFonts w:ascii="Cambria Math" w:eastAsiaTheme="minorEastAsia" w:hAnsi="Cambria Math"/>
-                </w:rPr>
-                <m:t>,0.</m:t>
-              </m:r>
-              <m:r>
-                <w:rPr>
-                  <w:rFonts w:ascii="Cambria Math" w:eastAsiaTheme="minorEastAsia" w:hAnsi="Cambria Math"/>
-                </w:rPr>
-                <m:t>07</m:t>
+                <m:t>-0.07,0.07</m:t>
               </m:r>
             </m:e>
           </m:d>
@@ -464,7 +434,62 @@
             <w:rPr>
               <w:rFonts w:ascii="Cambria Math" w:hAnsi="Cambria Math"/>
             </w:rPr>
-            <m:t>a=0-force is applied in same direction of gravity</m:t>
+            <m:t>a=0-</m:t>
+          </m:r>
+          <m:r>
+            <w:rPr>
+              <w:rFonts w:ascii="Cambria Math" w:hAnsi="Cambria Math"/>
+            </w:rPr>
+            <m:t>force applied to the right (to the target flag)</m:t>
+          </m:r>
+        </m:oMath>
+      </m:oMathPara>
+    </w:p>
+    <w:p>
+      <w:pPr>
+        <w:pStyle w:val="ListParagraph"/>
+        <w:rPr>
+          <w:rFonts w:eastAsiaTheme="minorEastAsia"/>
+        </w:rPr>
+      </w:pPr>
+      <m:oMathPara>
+        <m:oMath>
+          <m:r>
+            <w:rPr>
+              <w:rFonts w:ascii="Cambria Math" w:hAnsi="Cambria Math"/>
+            </w:rPr>
+            <m:t>a=1-</m:t>
+          </m:r>
+          <m:r>
+            <w:rPr>
+              <w:rFonts w:ascii="Cambria Math" w:hAnsi="Cambria Math"/>
+            </w:rPr>
+            <m:t>no force is applied (velocity is affected only by gravity)</m:t>
+          </m:r>
+        </m:oMath>
+      </m:oMathPara>
+    </w:p>
+    <w:p>
+      <w:pPr>
+        <w:pStyle w:val="ListParagraph"/>
+        <w:rPr>
+          <w:rFonts w:eastAsiaTheme="minorEastAsia"/>
+          <w:i/>
+        </w:rPr>
+      </w:pPr>
+      <m:oMathPara>
+        <m:oMath>
+          <m:r>
+            <w:rPr>
+              <w:rFonts w:ascii="Cambria Math" w:hAnsi="Cambria Math"/>
+            </w:rPr>
+            <m:t>a=2-</m:t>
+          </m:r>
+          <m:r>
+            <w:rPr>
+              <w:rFonts w:ascii="Cambria Math" w:hAnsi="Cambria Math"/>
+            </w:rPr>
+            <m:t>force is applied to the left</m:t>
           </m:r>
           <m:d>
             <m:dPr>
@@ -480,7 +505,7 @@
                 <w:rPr>
                   <w:rFonts w:ascii="Cambria Math" w:hAnsi="Cambria Math"/>
                 </w:rPr>
-                <m:t>down hill</m:t>
+                <m:t xml:space="preserve"> opposite direction of the target state in our env</m:t>
               </m:r>
             </m:e>
           </m:d>
@@ -494,145 +519,18 @@
           <w:rFonts w:eastAsiaTheme="minorEastAsia"/>
         </w:rPr>
       </w:pPr>
-      <m:oMathPara>
-        <m:oMath>
-          <m:r>
-            <w:rPr>
-              <w:rFonts w:ascii="Cambria Math" w:hAnsi="Cambria Math"/>
-            </w:rPr>
-            <m:t>a=</m:t>
-          </m:r>
-          <m:r>
-            <w:rPr>
-              <w:rFonts w:ascii="Cambria Math" w:hAnsi="Cambria Math"/>
-            </w:rPr>
-            <m:t>1</m:t>
-          </m:r>
-          <m:r>
-            <w:rPr>
-              <w:rFonts w:ascii="Cambria Math" w:hAnsi="Cambria Math"/>
-            </w:rPr>
-            <m:t>-</m:t>
-          </m:r>
-          <m:r>
-            <w:rPr>
-              <w:rFonts w:ascii="Cambria Math" w:hAnsi="Cambria Math"/>
-            </w:rPr>
-            <m:t xml:space="preserve">no </m:t>
-          </m:r>
-          <m:r>
-            <w:rPr>
-              <w:rFonts w:ascii="Cambria Math" w:hAnsi="Cambria Math"/>
-            </w:rPr>
-            <m:t xml:space="preserve">force is applied </m:t>
-          </m:r>
-          <m:r>
-            <w:rPr>
-              <w:rFonts w:ascii="Cambria Math" w:hAnsi="Cambria Math"/>
-            </w:rPr>
-            <m:t>(velocity affected only by</m:t>
-          </m:r>
-          <m:r>
-            <w:rPr>
-              <w:rFonts w:ascii="Cambria Math" w:hAnsi="Cambria Math"/>
-            </w:rPr>
-            <m:t xml:space="preserve"> gravity</m:t>
-          </m:r>
-          <m:r>
-            <w:rPr>
-              <w:rFonts w:ascii="Cambria Math" w:hAnsi="Cambria Math"/>
-            </w:rPr>
-            <m:t>)</m:t>
-          </m:r>
-        </m:oMath>
-      </m:oMathPara>
-    </w:p>
-    <w:p>
-      <w:pPr>
-        <w:pStyle w:val="ListParagraph"/>
-        <w:rPr>
-          <w:rFonts w:eastAsiaTheme="minorEastAsia"/>
-        </w:rPr>
-      </w:pPr>
-      <m:oMathPara>
-        <m:oMath>
-          <m:r>
-            <w:rPr>
-              <w:rFonts w:ascii="Cambria Math" w:hAnsi="Cambria Math"/>
-            </w:rPr>
-            <m:t>a=</m:t>
-          </m:r>
-          <m:r>
-            <w:rPr>
-              <w:rFonts w:ascii="Cambria Math" w:hAnsi="Cambria Math"/>
-            </w:rPr>
-            <m:t>2</m:t>
-          </m:r>
-          <m:r>
-            <w:rPr>
-              <w:rFonts w:ascii="Cambria Math" w:hAnsi="Cambria Math"/>
-            </w:rPr>
-            <m:t>-force is applied in</m:t>
-          </m:r>
-          <m:r>
-            <w:rPr>
-              <w:rFonts w:ascii="Cambria Math" w:hAnsi="Cambria Math"/>
-            </w:rPr>
-            <m:t xml:space="preserve"> opposite</m:t>
-          </m:r>
-          <m:r>
-            <w:rPr>
-              <w:rFonts w:ascii="Cambria Math" w:hAnsi="Cambria Math"/>
-            </w:rPr>
-            <m:t xml:space="preserve"> direction of gravity</m:t>
-          </m:r>
-          <m:d>
-            <m:dPr>
-              <m:ctrlPr>
-                <w:rPr>
-                  <w:rFonts w:ascii="Cambria Math" w:hAnsi="Cambria Math"/>
-                  <w:i/>
-                </w:rPr>
-              </m:ctrlPr>
-            </m:dPr>
-            <m:e>
-              <m:r>
-                <w:rPr>
-                  <w:rFonts w:ascii="Cambria Math" w:hAnsi="Cambria Math"/>
-                </w:rPr>
-                <m:t>up</m:t>
-              </m:r>
-              <m:r>
-                <w:rPr>
-                  <w:rFonts w:ascii="Cambria Math" w:hAnsi="Cambria Math"/>
-                </w:rPr>
-                <m:t xml:space="preserve"> hill</m:t>
-              </m:r>
-            </m:e>
-          </m:d>
-        </m:oMath>
-      </m:oMathPara>
-    </w:p>
-    <w:p>
-      <w:pPr>
-        <w:pStyle w:val="ListParagraph"/>
-        <w:rPr>
-          <w:rFonts w:eastAsiaTheme="minorEastAsia"/>
-        </w:rPr>
-      </w:pPr>
       <w:r>
         <w:rPr>
           <w:rFonts w:eastAsiaTheme="minorEastAsia"/>
         </w:rPr>
         <w:t>The state-action reward is –</w:t>
       </w:r>
-    </w:p>
-    <w:p>
-      <w:pPr>
-        <w:rPr>
-          <w:rFonts w:eastAsiaTheme="minorEastAsia"/>
-        </w:rPr>
-      </w:pPr>
+      <w:r>
+        <w:rPr>
+          <w:rFonts w:eastAsiaTheme="minorEastAsia"/>
+        </w:rPr>
+        <w:br/>
+      </w:r>
       <m:oMathPara>
         <m:oMath>
           <m:r>
@@ -785,13 +683,7 @@
                     <w:rPr>
                       <w:rFonts w:ascii="Cambria Math" w:eastAsiaTheme="minorEastAsia" w:hAnsi="Cambria Math"/>
                     </w:rPr>
-                    <m:t>≥</m:t>
-                  </m:r>
-                  <m:r>
-                    <w:rPr>
-                      <w:rFonts w:ascii="Cambria Math" w:eastAsiaTheme="minorEastAsia" w:hAnsi="Cambria Math"/>
-                    </w:rPr>
-                    <m:t>0.5</m:t>
+                    <m:t>≥0.5</m:t>
                   </m:r>
                 </m:e>
                 <m:e>
@@ -805,10 +697,137 @@
               </m:eqArr>
             </m:e>
           </m:d>
+          <m:r>
+            <w:rPr>
+              <w:rFonts w:eastAsiaTheme="minorEastAsia"/>
+            </w:rPr>
+            <w:br/>
+          </m:r>
         </m:oMath>
       </m:oMathPara>
+      <w:r>
+        <w:rPr>
+          <w:rFonts w:eastAsiaTheme="minorEastAsia"/>
+        </w:rPr>
+        <w:t>Plot 2 main features. The most visited state is probably at the bottom of the hill with the maximum speed. There we should expect to be most of the time. And the features extracted will be activated strongly most of the time:</w:t>
+      </w:r>
+      <w:r>
+        <w:rPr>
+          <w:rFonts w:eastAsiaTheme="minorEastAsia"/>
+        </w:rPr>
+        <w:br/>
+      </w:r>
+    </w:p>
+    <w:p>
+      <w:pPr>
+        <w:pStyle w:val="ListParagraph"/>
+        <w:numPr>
+          <w:ilvl w:val="0"/>
+          <w:numId w:val="1"/>
+        </w:numPr>
+      </w:pPr>
+      <w:r>
+        <w:t>Encoding using RBF can give the following advantages:</w:t>
+      </w:r>
+    </w:p>
+    <w:p>
+      <w:pPr>
+        <w:pStyle w:val="ListParagraph"/>
+        <w:numPr>
+          <w:ilvl w:val="1"/>
+          <w:numId w:val="1"/>
+        </w:numPr>
+        <w:rPr>
+          <w:rFonts w:eastAsiaTheme="minorEastAsia"/>
+        </w:rPr>
+      </w:pPr>
+      <w:r>
+        <w:t xml:space="preserve">The RBFs can describe any none linear function as a superposition of its components. The </w:t>
+      </w:r>
+      <m:oMath>
+        <m:r>
+          <m:rPr>
+            <m:sty m:val="p"/>
+          </m:rPr>
+          <w:rPr>
+            <w:rFonts w:ascii="Cambria Math" w:hAnsi="Cambria Math"/>
+          </w:rPr>
+          <m:t>θ</m:t>
+        </m:r>
+      </m:oMath>
+      <w:r>
+        <w:rPr>
+          <w:rFonts w:eastAsiaTheme="minorEastAsia"/>
+        </w:rPr>
+        <w:t xml:space="preserve"> as a vector </w:t>
+      </w:r>
+      <w:r>
+        <w:rPr>
+          <w:rFonts w:eastAsiaTheme="minorEastAsia"/>
+        </w:rPr>
+        <w:t>is then used as linear combination of these RBFs to approximate any none linear function we wish. And we only need to solve a linear regression problem (instead of a none linear).</w:t>
+      </w:r>
+      <w:r>
+        <w:t xml:space="preserve"> </w:t>
+      </w:r>
+    </w:p>
+    <w:p>
+      <w:pPr>
+        <w:pStyle w:val="ListParagraph"/>
+        <w:numPr>
+          <w:ilvl w:val="1"/>
+          <w:numId w:val="1"/>
+        </w:numPr>
+        <w:rPr>
+          <w:rFonts w:eastAsiaTheme="minorEastAsia"/>
+        </w:rPr>
+      </w:pPr>
+      <w:r>
+        <w:t xml:space="preserve">We can reduce the states space to a different </w:t>
+      </w:r>
+      <w:proofErr w:type="gramStart"/>
+      <w:r>
+        <w:t>dimension,</w:t>
+      </w:r>
+      <w:proofErr w:type="gramEnd"/>
+      <w:r>
+        <w:t xml:space="preserve"> thus we can avoid the curse of dimensionality of states space (too big states’ space). </w:t>
+      </w:r>
+    </w:p>
+    <w:p>
+      <w:pPr>
+        <w:pStyle w:val="ListParagraph"/>
+        <w:numPr>
+          <w:ilvl w:val="1"/>
+          <w:numId w:val="1"/>
+        </w:numPr>
+        <w:rPr>
+          <w:rFonts w:eastAsiaTheme="minorEastAsia"/>
+        </w:rPr>
+      </w:pPr>
+      <w:r>
+        <w:t>We may use the “kernel trick” on these RBF kernel functions in order to avoid complex or big calculations in the states space.</w:t>
+      </w:r>
+    </w:p>
+    <w:p>
+      <w:pPr>
+        <w:pStyle w:val="ListParagraph"/>
+        <w:rPr>
+          <w:rFonts w:eastAsiaTheme="minorEastAsia"/>
+        </w:rPr>
+      </w:pPr>
       <w:bookmarkStart w:id="0" w:name="_GoBack"/>
       <w:bookmarkEnd w:id="0"/>
+      <w:r>
+        <w:br/>
+      </w:r>
+    </w:p>
+    <w:p>
+      <w:pPr>
+        <w:rPr>
+          <w:rFonts w:eastAsiaTheme="minorEastAsia"/>
+        </w:rPr>
+      </w:pPr>
     </w:p>
     <w:sectPr>
       <w:pgSz w:w="12240" w:h="15840"/>
@@ -838,7 +857,7 @@
         <w:rFonts w:hint="default"/>
       </w:rPr>
     </w:lvl>
-    <w:lvl w:ilvl="1" w:tplc="04090019" w:tentative="1">
+    <w:lvl w:ilvl="1" w:tplc="04090019">
       <w:start w:val="1"/>
       <w:numFmt w:val="lowerLetter"/>
       <w:lvlText w:val="%2."/>
@@ -1040,6 +1059,7 @@
     <w:lsdException w:name="HTML Sample" w:semiHidden="1" w:unhideWhenUsed="1"/>
     <w:lsdException w:name="HTML Typewriter" w:semiHidden="1" w:unhideWhenUsed="1"/>
     <w:lsdException w:name="HTML Variable" w:semiHidden="1" w:unhideWhenUsed="1"/>
+    <w:lsdException w:name="Normal Table" w:semiHidden="1" w:unhideWhenUsed="1"/>
     <w:lsdException w:name="annotation subject" w:semiHidden="1" w:unhideWhenUsed="1"/>
     <w:lsdException w:name="No List" w:semiHidden="1" w:unhideWhenUsed="1"/>
     <w:lsdException w:name="Outline List 1" w:semiHidden="1" w:unhideWhenUsed="1"/>
@@ -1085,9 +1105,11 @@
     <w:lsdException w:name="Table Subtle 1" w:semiHidden="1" w:unhideWhenUsed="1"/>
     <w:lsdException w:name="Table Subtle 2" w:semiHidden="1" w:unhideWhenUsed="1"/>
     <w:lsdException w:name="Table Web 1" w:semiHidden="1" w:unhideWhenUsed="1"/>
+    <w:lsdException w:name="Table Web 2" w:semiHidden="1" w:unhideWhenUsed="1"/>
     <w:lsdException w:name="Table Web 3" w:semiHidden="1" w:unhideWhenUsed="1"/>
     <w:lsdException w:name="Balloon Text" w:semiHidden="1" w:unhideWhenUsed="1"/>
     <w:lsdException w:name="Table Grid" w:uiPriority="39"/>
+    <w:lsdException w:name="Table Theme" w:semiHidden="1" w:unhideWhenUsed="1"/>
     <w:lsdException w:name="Placeholder Text" w:semiHidden="1"/>
     <w:lsdException w:name="No Spacing" w:uiPriority="1" w:qFormat="1"/>
     <w:lsdException w:name="Light Shading" w:uiPriority="60"/>

</xml_diff>

<commit_message>
wet3 q2 plots of a
</commit_message>
<xml_diff>
--- a/wet3/wet3_q2.docx
+++ b/wet3/wet3_q2.docx
@@ -434,13 +434,7 @@
             <w:rPr>
               <w:rFonts w:ascii="Cambria Math" w:hAnsi="Cambria Math"/>
             </w:rPr>
-            <m:t>a=0-</m:t>
-          </m:r>
-          <m:r>
-            <w:rPr>
-              <w:rFonts w:ascii="Cambria Math" w:hAnsi="Cambria Math"/>
-            </w:rPr>
-            <m:t>force applied to the right (to the target flag)</m:t>
+            <m:t>a=0-force applied to the right (to the target flag)</m:t>
           </m:r>
         </m:oMath>
       </m:oMathPara>
@@ -458,13 +452,7 @@
             <w:rPr>
               <w:rFonts w:ascii="Cambria Math" w:hAnsi="Cambria Math"/>
             </w:rPr>
-            <m:t>a=1-</m:t>
-          </m:r>
-          <m:r>
-            <w:rPr>
-              <w:rFonts w:ascii="Cambria Math" w:hAnsi="Cambria Math"/>
-            </w:rPr>
-            <m:t>no force is applied (velocity is affected only by gravity)</m:t>
+            <m:t>a=1-no force is applied (velocity is affected only by gravity)</m:t>
           </m:r>
         </m:oMath>
       </m:oMathPara>
@@ -483,13 +471,7 @@
             <w:rPr>
               <w:rFonts w:ascii="Cambria Math" w:hAnsi="Cambria Math"/>
             </w:rPr>
-            <m:t>a=2-</m:t>
-          </m:r>
-          <m:r>
-            <w:rPr>
-              <w:rFonts w:ascii="Cambria Math" w:hAnsi="Cambria Math"/>
-            </w:rPr>
-            <m:t>force is applied to the left</m:t>
+            <m:t>a=2-force is applied to the left</m:t>
           </m:r>
           <m:d>
             <m:dPr>
@@ -698,6 +680,9 @@
             </m:e>
           </m:d>
           <m:r>
+            <m:rPr>
+              <m:sty m:val="p"/>
+            </m:rPr>
             <w:rPr>
               <w:rFonts w:eastAsiaTheme="minorEastAsia"/>
             </w:rPr>
@@ -709,8 +694,161 @@
         <w:rPr>
           <w:rFonts w:eastAsiaTheme="minorEastAsia"/>
         </w:rPr>
-        <w:t>Plot 2 main features. The most visited state is probably at the bottom of the hill with the maximum speed. There we should expect to be most of the time. And the features extracted will be activated strongly most of the time:</w:t>
-      </w:r>
+        <w:t xml:space="preserve">Plot </w:t>
+      </w:r>
+      <w:r>
+        <w:rPr>
+          <w:rFonts w:eastAsiaTheme="minorEastAsia"/>
+        </w:rPr>
+        <w:t xml:space="preserve">of </w:t>
+      </w:r>
+      <w:r>
+        <w:rPr>
+          <w:rFonts w:eastAsiaTheme="minorEastAsia"/>
+        </w:rPr>
+        <w:t xml:space="preserve">2 </w:t>
+      </w:r>
+      <w:r>
+        <w:rPr>
+          <w:rFonts w:eastAsiaTheme="minorEastAsia"/>
+        </w:rPr>
+        <w:t xml:space="preserve">first </w:t>
+      </w:r>
+      <w:r>
+        <w:rPr>
+          <w:rFonts w:eastAsiaTheme="minorEastAsia"/>
+        </w:rPr>
+        <w:t>features</w:t>
+      </w:r>
+      <w:r>
+        <w:rPr>
+          <w:rFonts w:eastAsiaTheme="minorEastAsia"/>
+        </w:rPr>
+        <w:t>:</w:t>
+      </w:r>
+      <w:r>
+        <w:rPr>
+          <w:rFonts w:eastAsiaTheme="minorEastAsia"/>
+        </w:rPr>
+        <w:br/>
+      </w:r>
+      <w:r>
+        <w:rPr>
+          <w:rFonts w:eastAsiaTheme="minorEastAsia"/>
+          <w:noProof/>
+        </w:rPr>
+        <w:drawing>
+          <wp:inline distT="0" distB="0" distL="0" distR="0" wp14:anchorId="4379F6BD" wp14:editId="715BB49D">
+            <wp:extent cx="4335780" cy="3251835"/>
+            <wp:effectExtent l="0" t="0" r="7620" b="5715"/>
+            <wp:docPr id="1" name="Picture 1" descr="A close up of text on a white background&#10;&#10;Description automatically generated"/>
+            <wp:cNvGraphicFramePr>
+              <a:graphicFrameLocks xmlns:a="http://schemas.openxmlformats.org/drawingml/2006/main" noChangeAspect="1"/>
+            </wp:cNvGraphicFramePr>
+            <a:graphic xmlns:a="http://schemas.openxmlformats.org/drawingml/2006/main">
+              <a:graphicData uri="http://schemas.openxmlformats.org/drawingml/2006/picture">
+                <pic:pic xmlns:pic="http://schemas.openxmlformats.org/drawingml/2006/picture">
+                  <pic:nvPicPr>
+                    <pic:cNvPr id="1" name="Figure_1.png"/>
+                    <pic:cNvPicPr/>
+                  </pic:nvPicPr>
+                  <pic:blipFill>
+                    <a:blip r:embed="rId5">
+                      <a:extLst>
+                        <a:ext uri="{28A0092B-C50C-407E-A947-70E740481C1C}">
+                          <a14:useLocalDpi xmlns:a14="http://schemas.microsoft.com/office/drawing/2010/main" val="0"/>
+                        </a:ext>
+                      </a:extLst>
+                    </a:blip>
+                    <a:stretch>
+                      <a:fillRect/>
+                    </a:stretch>
+                  </pic:blipFill>
+                  <pic:spPr>
+                    <a:xfrm>
+                      <a:off x="0" y="0"/>
+                      <a:ext cx="4335792" cy="3251844"/>
+                    </a:xfrm>
+                    <a:prstGeom prst="rect">
+                      <a:avLst/>
+                    </a:prstGeom>
+                  </pic:spPr>
+                </pic:pic>
+              </a:graphicData>
+            </a:graphic>
+          </wp:inline>
+        </w:drawing>
+      </w:r>
+      <w:r>
+        <w:rPr>
+          <w:rFonts w:eastAsiaTheme="minorEastAsia"/>
+        </w:rPr>
+        <w:br/>
+      </w:r>
+      <w:r>
+        <w:rPr>
+          <w:rFonts w:eastAsiaTheme="minorEastAsia"/>
+          <w:noProof/>
+        </w:rPr>
+        <w:lastRenderedPageBreak/>
+        <w:drawing>
+          <wp:inline distT="0" distB="0" distL="0" distR="0" wp14:anchorId="79976709" wp14:editId="0F9B3BD1">
+            <wp:extent cx="3802380" cy="2937510"/>
+            <wp:effectExtent l="0" t="0" r="7620" b="0"/>
+            <wp:docPr id="2" name="Picture 2" descr="A close up of a logo&#10;&#10;Description automatically generated"/>
+            <wp:cNvGraphicFramePr>
+              <a:graphicFrameLocks xmlns:a="http://schemas.openxmlformats.org/drawingml/2006/main" noChangeAspect="1"/>
+            </wp:cNvGraphicFramePr>
+            <a:graphic xmlns:a="http://schemas.openxmlformats.org/drawingml/2006/main">
+              <a:graphicData uri="http://schemas.openxmlformats.org/drawingml/2006/picture">
+                <pic:pic xmlns:pic="http://schemas.openxmlformats.org/drawingml/2006/picture">
+                  <pic:nvPicPr>
+                    <pic:cNvPr id="2" name="Figure_2.png"/>
+                    <pic:cNvPicPr/>
+                  </pic:nvPicPr>
+                  <pic:blipFill>
+                    <a:blip r:embed="rId6">
+                      <a:extLst>
+                        <a:ext uri="{28A0092B-C50C-407E-A947-70E740481C1C}">
+                          <a14:useLocalDpi xmlns:a14="http://schemas.microsoft.com/office/drawing/2010/main" val="0"/>
+                        </a:ext>
+                      </a:extLst>
+                    </a:blip>
+                    <a:stretch>
+                      <a:fillRect/>
+                    </a:stretch>
+                  </pic:blipFill>
+                  <pic:spPr>
+                    <a:xfrm>
+                      <a:off x="0" y="0"/>
+                      <a:ext cx="3802393" cy="2937520"/>
+                    </a:xfrm>
+                    <a:prstGeom prst="rect">
+                      <a:avLst/>
+                    </a:prstGeom>
+                  </pic:spPr>
+                </pic:pic>
+              </a:graphicData>
+            </a:graphic>
+          </wp:inline>
+        </w:drawing>
+      </w:r>
+      <w:r>
+        <w:rPr>
+          <w:rFonts w:eastAsiaTheme="minorEastAsia"/>
+        </w:rPr>
+        <w:br/>
+        <w:t>We can see that the 2 first features are actually being activated the most when the position is at the most left and velocity is the maximum to the left. This probably won’t be activated on real experiments as we probably have almost 0 velocity on the left most position when we change the direction back to the target state (the flag).</w:t>
+      </w:r>
+      <w:r>
+        <w:rPr>
+          <w:rFonts w:eastAsiaTheme="minorEastAsia"/>
+        </w:rPr>
+        <w:br/>
+        <w:t>Probably, the most activated RBF would be when we at the bottom of the hill with the maximum speed achieved (on both directions).</w:t>
+      </w:r>
+      <w:bookmarkStart w:id="0" w:name="_GoBack"/>
+      <w:bookmarkEnd w:id="0"/>
       <w:r>
         <w:rPr>
           <w:rFonts w:eastAsiaTheme="minorEastAsia"/>
@@ -759,13 +897,7 @@
         <w:rPr>
           <w:rFonts w:eastAsiaTheme="minorEastAsia"/>
         </w:rPr>
-        <w:t xml:space="preserve"> as a vector </w:t>
-      </w:r>
-      <w:r>
-        <w:rPr>
-          <w:rFonts w:eastAsiaTheme="minorEastAsia"/>
-        </w:rPr>
-        <w:t>is then used as linear combination of these RBFs to approximate any none linear function we wish. And we only need to solve a linear regression problem (instead of a none linear).</w:t>
+        <w:t xml:space="preserve"> as a vector is then used as linear combination of these RBFs to approximate any none linear function we wish. And we only need to solve a linear regression problem (instead of a none linear).</w:t>
       </w:r>
       <w:r>
         <w:t xml:space="preserve"> </w:t>
@@ -783,15 +915,7 @@
         </w:rPr>
       </w:pPr>
       <w:r>
-        <w:t xml:space="preserve">We can reduce the states space to a different </w:t>
-      </w:r>
-      <w:proofErr w:type="gramStart"/>
-      <w:r>
-        <w:t>dimension,</w:t>
-      </w:r>
-      <w:proofErr w:type="gramEnd"/>
-      <w:r>
-        <w:t xml:space="preserve"> thus we can avoid the curse of dimensionality of states space (too big states’ space). </w:t>
+        <w:t xml:space="preserve">We can reduce the states space to a different dimension, thus we can avoid the curse of dimensionality of states space (too big states’ space). </w:t>
       </w:r>
     </w:p>
     <w:p>
@@ -816,8 +940,6 @@
           <w:rFonts w:eastAsiaTheme="minorEastAsia"/>
         </w:rPr>
       </w:pPr>
-      <w:bookmarkStart w:id="0" w:name="_GoBack"/>
-      <w:bookmarkEnd w:id="0"/>
       <w:r>
         <w:br/>
       </w:r>

</xml_diff>